<commit_message>
corrected IP address of HUE
</commit_message>
<xml_diff>
--- a/lab guide.docx
+++ b/lab guide.docx
@@ -96,21 +96,7 @@
         <w:rPr>
           <w:lang w:val="en-CA"/>
         </w:rPr>
-        <w:t xml:space="preserve">Look for the lab titled </w:t>
-      </w:r>
-      <w:proofErr w:type="spellStart"/>
-      <w:r>
-        <w:rPr>
-          <w:lang w:val="en-CA"/>
-        </w:rPr>
-        <w:t>Hortonworks</w:t>
-      </w:r>
-      <w:proofErr w:type="spellEnd"/>
-      <w:r>
-        <w:rPr>
-          <w:lang w:val="en-CA"/>
-        </w:rPr>
-        <w:t xml:space="preserve"> 2.3 with Spark.</w:t>
+        <w:t>Look for the lab titled Hortonworks 2.3 with Spark.</w:t>
       </w:r>
     </w:p>
     <w:p>
@@ -182,21 +168,7 @@
         <w:rPr>
           <w:lang w:val="en-CA"/>
         </w:rPr>
-        <w:t xml:space="preserve">You will be prompted for credentials.  Use root as the username and </w:t>
-      </w:r>
-      <w:proofErr w:type="spellStart"/>
-      <w:r>
-        <w:rPr>
-          <w:lang w:val="en-CA"/>
-        </w:rPr>
-        <w:t>hadoop</w:t>
-      </w:r>
-      <w:proofErr w:type="spellEnd"/>
-      <w:r>
-        <w:rPr>
-          <w:lang w:val="en-CA"/>
-        </w:rPr>
-        <w:t xml:space="preserve"> (lower case used here intentionally).</w:t>
+        <w:t>You will be prompted for credentials.  Use root as the username and hadoop (lower case used here intentionally).</w:t>
       </w:r>
     </w:p>
     <w:p>
@@ -228,47 +200,11 @@
           <w:lang w:val="en-CA"/>
         </w:rPr>
       </w:pPr>
-      <w:proofErr w:type="spellStart"/>
-      <w:r>
-        <w:rPr>
-          <w:lang w:val="en-CA"/>
-        </w:rPr>
-        <w:t>hdfs</w:t>
-      </w:r>
-      <w:proofErr w:type="spellEnd"/>
-      <w:r>
-        <w:rPr>
-          <w:lang w:val="en-CA"/>
-        </w:rPr>
-        <w:t xml:space="preserve"> </w:t>
-      </w:r>
-      <w:proofErr w:type="spellStart"/>
-      <w:r>
-        <w:rPr>
-          <w:lang w:val="en-CA"/>
-        </w:rPr>
-        <w:t>dfs</w:t>
-      </w:r>
-      <w:proofErr w:type="spellEnd"/>
-      <w:r>
-        <w:rPr>
-          <w:lang w:val="en-CA"/>
-        </w:rPr>
-        <w:t xml:space="preserve"> –</w:t>
-      </w:r>
-      <w:proofErr w:type="spellStart"/>
-      <w:r>
-        <w:rPr>
-          <w:lang w:val="en-CA"/>
-        </w:rPr>
-        <w:t>ls</w:t>
-      </w:r>
-      <w:proofErr w:type="spellEnd"/>
-      <w:r>
-        <w:rPr>
-          <w:lang w:val="en-CA"/>
-        </w:rPr>
-        <w:t xml:space="preserve"> /  </w:t>
+      <w:r>
+        <w:rPr>
+          <w:lang w:val="en-CA"/>
+        </w:rPr>
+        <w:t xml:space="preserve">hdfs dfs –ls /  </w:t>
       </w:r>
     </w:p>
     <w:p>
@@ -349,14 +285,12 @@
           <w:lang w:val="en-CA"/>
         </w:rPr>
       </w:pPr>
-      <w:proofErr w:type="spellStart"/>
       <w:r>
         <w:rPr>
           <w:lang w:val="en-CA"/>
         </w:rPr>
         <w:t>pyspark</w:t>
       </w:r>
-      <w:proofErr w:type="spellEnd"/>
     </w:p>
     <w:p>
       <w:pPr>
@@ -432,21 +366,7 @@
         <w:rPr>
           <w:lang w:val="en-CA"/>
         </w:rPr>
-        <w:t xml:space="preserve">Type exit() to exit </w:t>
-      </w:r>
-      <w:proofErr w:type="spellStart"/>
-      <w:r>
-        <w:rPr>
-          <w:lang w:val="en-CA"/>
-        </w:rPr>
-        <w:t>pyspark</w:t>
-      </w:r>
-      <w:proofErr w:type="spellEnd"/>
-      <w:r>
-        <w:rPr>
-          <w:lang w:val="en-CA"/>
-        </w:rPr>
-        <w:t>.</w:t>
+        <w:t>Type exit() to exit pyspark.</w:t>
       </w:r>
     </w:p>
     <w:p>
@@ -464,21 +384,7 @@
         <w:rPr>
           <w:lang w:val="en-CA"/>
         </w:rPr>
-        <w:t xml:space="preserve">Finally, ensure that </w:t>
-      </w:r>
-      <w:proofErr w:type="spellStart"/>
-      <w:r>
-        <w:rPr>
-          <w:lang w:val="en-CA"/>
-        </w:rPr>
-        <w:t>Jupyter</w:t>
-      </w:r>
-      <w:proofErr w:type="spellEnd"/>
-      <w:r>
-        <w:rPr>
-          <w:lang w:val="en-CA"/>
-        </w:rPr>
-        <w:t>, a web application for scientific computing that you’ll be using for the labs, is installed and is able to run.  Execute the following command and ensure that what you see matches the screen shot below:</w:t>
+        <w:t>Finally, ensure that Jupyter, a web application for scientific computing that you’ll be using for the labs, is installed and is able to run.  Execute the following command and ensure that what you see matches the screen shot below:</w:t>
       </w:r>
     </w:p>
     <w:p>
@@ -563,21 +469,7 @@
         <w:rPr>
           <w:lang w:val="en-CA"/>
         </w:rPr>
-        <w:t xml:space="preserve">Start Chrome by double clicking on the Chrome icon on the Windows desktop.  The Chrome homepage has been set to the local </w:t>
-      </w:r>
-      <w:proofErr w:type="spellStart"/>
-      <w:r>
-        <w:rPr>
-          <w:lang w:val="en-CA"/>
-        </w:rPr>
-        <w:t>Jupyter</w:t>
-      </w:r>
-      <w:proofErr w:type="spellEnd"/>
-      <w:r>
-        <w:rPr>
-          <w:lang w:val="en-CA"/>
-        </w:rPr>
-        <w:t xml:space="preserve"> instance.  Ensure that Chrome shows content like:</w:t>
+        <w:t>Start Chrome by double clicking on the Chrome icon on the Windows desktop.  The Chrome homepage has been set to the local Jupyter instance.  Ensure that Chrome shows content like:</w:t>
       </w:r>
     </w:p>
     <w:p>
@@ -779,23 +671,11 @@
         <w:rPr>
           <w:lang w:val="en-CA"/>
         </w:rPr>
-        <w:t xml:space="preserve">Open Chrome, and go to the following URL to access the </w:t>
-      </w:r>
-      <w:proofErr w:type="spellStart"/>
-      <w:r>
-        <w:rPr>
-          <w:lang w:val="en-CA"/>
-        </w:rPr>
-        <w:t>Hortonworks</w:t>
-      </w:r>
-      <w:proofErr w:type="spellEnd"/>
-      <w:r>
-        <w:rPr>
-          <w:lang w:val="en-CA"/>
-        </w:rPr>
-        <w:t xml:space="preserve"> HUE UI</w:t>
-      </w:r>
-    </w:p>
+        <w:t>Open Chrome, and go to the following URL to access the Hortonworks HUE UI</w:t>
+      </w:r>
+    </w:p>
+    <w:bookmarkStart w:id="0" w:name="_GoBack"/>
+    <w:bookmarkEnd w:id="0"/>
     <w:p>
       <w:pPr>
         <w:pStyle w:val="ListParagraph"/>
@@ -807,15 +687,49 @@
           <w:lang w:val="en-CA"/>
         </w:rPr>
       </w:pPr>
-      <w:hyperlink r:id="rId16" w:history="1">
-        <w:r>
-          <w:rPr>
-            <w:rStyle w:val="Hyperlink"/>
-            <w:lang w:val="en-CA"/>
-          </w:rPr>
-          <w:t>http://192.268.2.10:8000</w:t>
-        </w:r>
-      </w:hyperlink>
+      <w:r>
+        <w:rPr>
+          <w:lang w:val="en-CA"/>
+        </w:rPr>
+        <w:fldChar w:fldCharType="begin"/>
+      </w:r>
+      <w:r>
+        <w:rPr>
+          <w:lang w:val="en-CA"/>
+        </w:rPr>
+        <w:instrText xml:space="preserve"> HYPERLINK "</w:instrText>
+      </w:r>
+      <w:r>
+        <w:rPr>
+          <w:lang w:val="en-CA"/>
+        </w:rPr>
+        <w:instrText>http://192.168.2.10:8000</w:instrText>
+      </w:r>
+      <w:r>
+        <w:rPr>
+          <w:lang w:val="en-CA"/>
+        </w:rPr>
+        <w:instrText xml:space="preserve">" </w:instrText>
+      </w:r>
+      <w:r>
+        <w:rPr>
+          <w:lang w:val="en-CA"/>
+        </w:rPr>
+        <w:fldChar w:fldCharType="separate"/>
+      </w:r>
+      <w:r>
+        <w:rPr>
+          <w:rStyle w:val="Hyperlink"/>
+          <w:lang w:val="en-CA"/>
+        </w:rPr>
+        <w:t>http://192.168.2.10:8000</w:t>
+      </w:r>
+      <w:r>
+        <w:rPr>
+          <w:lang w:val="en-CA"/>
+        </w:rPr>
+        <w:fldChar w:fldCharType="end"/>
+      </w:r>
     </w:p>
     <w:p>
       <w:pPr>
@@ -955,47 +869,11 @@
           <w:lang w:val="en-CA"/>
         </w:rPr>
       </w:pPr>
-      <w:proofErr w:type="spellStart"/>
-      <w:r>
-        <w:rPr>
-          <w:lang w:val="en-CA"/>
-        </w:rPr>
-        <w:t>hdfs</w:t>
-      </w:r>
-      <w:proofErr w:type="spellEnd"/>
-      <w:r>
-        <w:rPr>
-          <w:lang w:val="en-CA"/>
-        </w:rPr>
-        <w:t xml:space="preserve"> </w:t>
-      </w:r>
-      <w:proofErr w:type="spellStart"/>
-      <w:r>
-        <w:rPr>
-          <w:lang w:val="en-CA"/>
-        </w:rPr>
-        <w:t>dfs</w:t>
-      </w:r>
-      <w:proofErr w:type="spellEnd"/>
-      <w:r>
-        <w:rPr>
-          <w:lang w:val="en-CA"/>
-        </w:rPr>
-        <w:t xml:space="preserve"> –</w:t>
-      </w:r>
-      <w:proofErr w:type="spellStart"/>
-      <w:r>
-        <w:rPr>
-          <w:lang w:val="en-CA"/>
-        </w:rPr>
-        <w:t>ls</w:t>
-      </w:r>
-      <w:proofErr w:type="spellEnd"/>
-      <w:r>
-        <w:rPr>
-          <w:lang w:val="en-CA"/>
-        </w:rPr>
-        <w:t xml:space="preserve"> /user/spark</w:t>
+      <w:r>
+        <w:rPr>
+          <w:lang w:val="en-CA"/>
+        </w:rPr>
+        <w:t>hdfs dfs –ls /user/spark</w:t>
       </w:r>
     </w:p>
     <w:p>
@@ -1013,35 +891,7 @@
         <w:rPr>
           <w:lang w:val="en-CA"/>
         </w:rPr>
-        <w:t>You should see 221Baker.txt, auto-</w:t>
-      </w:r>
-      <w:proofErr w:type="spellStart"/>
-      <w:r>
-        <w:rPr>
-          <w:lang w:val="en-CA"/>
-        </w:rPr>
-        <w:t>mpg.data</w:t>
-      </w:r>
-      <w:proofErr w:type="spellEnd"/>
-      <w:r>
-        <w:rPr>
-          <w:lang w:val="en-CA"/>
-        </w:rPr>
-        <w:t xml:space="preserve">, and </w:t>
-      </w:r>
-      <w:proofErr w:type="spellStart"/>
-      <w:r>
-        <w:rPr>
-          <w:lang w:val="en-CA"/>
-        </w:rPr>
-        <w:t>iris.data</w:t>
-      </w:r>
-      <w:proofErr w:type="spellEnd"/>
-      <w:r>
-        <w:rPr>
-          <w:lang w:val="en-CA"/>
-        </w:rPr>
-        <w:t xml:space="preserve"> listed.</w:t>
+        <w:t>You should see 221Baker.txt, auto-mpg.data, and iris.data listed.</w:t>
       </w:r>
     </w:p>
     <w:p>
@@ -1073,35 +923,7 @@
         <w:rPr>
           <w:lang w:val="en-CA"/>
         </w:rPr>
-        <w:t xml:space="preserve">Open Google Chrome.  Ensure that the </w:t>
-      </w:r>
-      <w:proofErr w:type="spellStart"/>
-      <w:r>
-        <w:rPr>
-          <w:lang w:val="en-CA"/>
-        </w:rPr>
-        <w:t>Jupyter</w:t>
-      </w:r>
-      <w:proofErr w:type="spellEnd"/>
-      <w:r>
-        <w:rPr>
-          <w:lang w:val="en-CA"/>
-        </w:rPr>
-        <w:t xml:space="preserve"> home page is rendered.  If Chrome does not show the </w:t>
-      </w:r>
-      <w:proofErr w:type="spellStart"/>
-      <w:r>
-        <w:rPr>
-          <w:lang w:val="en-CA"/>
-        </w:rPr>
-        <w:t>Jupyter</w:t>
-      </w:r>
-      <w:proofErr w:type="spellEnd"/>
-      <w:r>
-        <w:rPr>
-          <w:lang w:val="en-CA"/>
-        </w:rPr>
-        <w:t xml:space="preserve"> home page, ensure that step 10 from Environment Setup and Validation has been successfully completed.</w:t>
+        <w:t>Open Google Chrome.  Ensure that the Jupyter home page is rendered.  If Chrome does not show the Jupyter home page, ensure that step 10 from Environment Setup and Validation has been successfully completed.</w:t>
       </w:r>
     </w:p>
     <w:p>
@@ -1119,21 +941,7 @@
         <w:rPr>
           <w:lang w:val="en-CA"/>
         </w:rPr>
-        <w:t xml:space="preserve">Download the lab 1 </w:t>
-      </w:r>
-      <w:proofErr w:type="spellStart"/>
-      <w:r>
-        <w:rPr>
-          <w:lang w:val="en-CA"/>
-        </w:rPr>
-        <w:t>ipython</w:t>
-      </w:r>
-      <w:proofErr w:type="spellEnd"/>
-      <w:r>
-        <w:rPr>
-          <w:lang w:val="en-CA"/>
-        </w:rPr>
-        <w:t xml:space="preserve"> notebook to the VM desktop</w:t>
+        <w:t>Download the lab 1 ipython notebook to the VM desktop</w:t>
       </w:r>
     </w:p>
     <w:p>
@@ -1147,7 +955,7 @@
           <w:lang w:val="en-CA"/>
         </w:rPr>
       </w:pPr>
-      <w:hyperlink r:id="rId17" w:history="1">
+      <w:hyperlink r:id="rId16" w:history="1">
         <w:r>
           <w:rPr>
             <w:rStyle w:val="Hyperlink"/>
@@ -1178,35 +986,7 @@
         <w:rPr>
           <w:lang w:val="en-CA"/>
         </w:rPr>
-        <w:t xml:space="preserve">In Chrome on the </w:t>
-      </w:r>
-      <w:proofErr w:type="spellStart"/>
-      <w:r>
-        <w:rPr>
-          <w:lang w:val="en-CA"/>
-        </w:rPr>
-        <w:t>Jupyter</w:t>
-      </w:r>
-      <w:proofErr w:type="spellEnd"/>
-      <w:r>
-        <w:rPr>
-          <w:lang w:val="en-CA"/>
-        </w:rPr>
-        <w:t xml:space="preserve"> home page, click the Upload button on the top right of the screen.  Select the </w:t>
-      </w:r>
-      <w:proofErr w:type="spellStart"/>
-      <w:r>
-        <w:rPr>
-          <w:lang w:val="en-CA"/>
-        </w:rPr>
-        <w:t>ipython</w:t>
-      </w:r>
-      <w:proofErr w:type="spellEnd"/>
-      <w:r>
-        <w:rPr>
-          <w:lang w:val="en-CA"/>
-        </w:rPr>
-        <w:t xml:space="preserve"> notebook from step 2.</w:t>
+        <w:t>In Chrome on the Jupyter home page, click the Upload button on the top right of the screen.  Select the ipython notebook from step 2.</w:t>
       </w:r>
     </w:p>
     <w:p>
@@ -1224,21 +1004,7 @@
         <w:rPr>
           <w:lang w:val="en-CA"/>
         </w:rPr>
-        <w:t xml:space="preserve">Once the upload completes, click the file named spark_wc_lab1.ipynb in the </w:t>
-      </w:r>
-      <w:proofErr w:type="spellStart"/>
-      <w:r>
-        <w:rPr>
-          <w:lang w:val="en-CA"/>
-        </w:rPr>
-        <w:t>Jupyter</w:t>
-      </w:r>
-      <w:proofErr w:type="spellEnd"/>
-      <w:r>
-        <w:rPr>
-          <w:lang w:val="en-CA"/>
-        </w:rPr>
-        <w:t xml:space="preserve"> file view.</w:t>
+        <w:t>Once the upload completes, click the file named spark_wc_lab1.ipynb in the Jupyter file view.</w:t>
       </w:r>
     </w:p>
     <w:p>
@@ -1287,7 +1053,7 @@
                     <pic:cNvPicPr/>
                   </pic:nvPicPr>
                   <pic:blipFill>
-                    <a:blip r:embed="rId18"/>
+                    <a:blip r:embed="rId17"/>
                     <a:stretch>
                       <a:fillRect/>
                     </a:stretch>
@@ -1373,35 +1139,7 @@
         <w:rPr>
           <w:lang w:val="en-CA"/>
         </w:rPr>
-        <w:t xml:space="preserve">Open Google Chrome.  Ensure that the </w:t>
-      </w:r>
-      <w:proofErr w:type="spellStart"/>
-      <w:r>
-        <w:rPr>
-          <w:lang w:val="en-CA"/>
-        </w:rPr>
-        <w:t>Jupyter</w:t>
-      </w:r>
-      <w:proofErr w:type="spellEnd"/>
-      <w:r>
-        <w:rPr>
-          <w:lang w:val="en-CA"/>
-        </w:rPr>
-        <w:t xml:space="preserve"> home page is rendered.  If Chrome does not show the </w:t>
-      </w:r>
-      <w:proofErr w:type="spellStart"/>
-      <w:r>
-        <w:rPr>
-          <w:lang w:val="en-CA"/>
-        </w:rPr>
-        <w:t>Jupyter</w:t>
-      </w:r>
-      <w:proofErr w:type="spellEnd"/>
-      <w:r>
-        <w:rPr>
-          <w:lang w:val="en-CA"/>
-        </w:rPr>
-        <w:t xml:space="preserve"> home page, ensure that step 10 from Environment Setup and Validation has been successfully completed.</w:t>
+        <w:t>Open Google Chrome.  Ensure that the Jupyter home page is rendered.  If Chrome does not show the Jupyter home page, ensure that step 10 from Environment Setup and Validation has been successfully completed.</w:t>
       </w:r>
     </w:p>
     <w:p>
@@ -1419,33 +1157,7 @@
         <w:rPr>
           <w:lang w:val="en-CA"/>
         </w:rPr>
-        <w:t xml:space="preserve">Download the lab </w:t>
-      </w:r>
-      <w:r>
-        <w:rPr>
-          <w:lang w:val="en-CA"/>
-        </w:rPr>
-        <w:t>2</w:t>
-      </w:r>
-      <w:r>
-        <w:rPr>
-          <w:lang w:val="en-CA"/>
-        </w:rPr>
-        <w:t xml:space="preserve"> </w:t>
-      </w:r>
-      <w:proofErr w:type="spellStart"/>
-      <w:r>
-        <w:rPr>
-          <w:lang w:val="en-CA"/>
-        </w:rPr>
-        <w:t>ipython</w:t>
-      </w:r>
-      <w:proofErr w:type="spellEnd"/>
-      <w:r>
-        <w:rPr>
-          <w:lang w:val="en-CA"/>
-        </w:rPr>
-        <w:t xml:space="preserve"> notebook to the VM desktop</w:t>
+        <w:t>Download the lab 2 ipython notebook to the VM desktop</w:t>
       </w:r>
     </w:p>
     <w:p>
@@ -1459,7 +1171,7 @@
           <w:lang w:val="en-CA"/>
         </w:rPr>
       </w:pPr>
-      <w:hyperlink r:id="rId19" w:history="1">
+      <w:hyperlink r:id="rId18" w:history="1">
         <w:r>
           <w:rPr>
             <w:rStyle w:val="Hyperlink"/>
@@ -1472,19 +1184,7 @@
         <w:rPr>
           <w:lang w:val="en-CA"/>
         </w:rPr>
-        <w:t xml:space="preserve"> </w:t>
-      </w:r>
-      <w:r>
-        <w:rPr>
-          <w:lang w:val="en-CA"/>
-        </w:rPr>
-        <w:t xml:space="preserve"> </w:t>
-      </w:r>
-      <w:r>
-        <w:rPr>
-          <w:lang w:val="en-CA"/>
-        </w:rPr>
-        <w:t xml:space="preserve"> </w:t>
+        <w:t xml:space="preserve">   </w:t>
       </w:r>
     </w:p>
     <w:p>
@@ -1502,35 +1202,7 @@
         <w:rPr>
           <w:lang w:val="en-CA"/>
         </w:rPr>
-        <w:t xml:space="preserve">In Chrome on the </w:t>
-      </w:r>
-      <w:proofErr w:type="spellStart"/>
-      <w:r>
-        <w:rPr>
-          <w:lang w:val="en-CA"/>
-        </w:rPr>
-        <w:t>Jupyter</w:t>
-      </w:r>
-      <w:proofErr w:type="spellEnd"/>
-      <w:r>
-        <w:rPr>
-          <w:lang w:val="en-CA"/>
-        </w:rPr>
-        <w:t xml:space="preserve"> home page, click the Upload button on the top right of the screen.  Select the </w:t>
-      </w:r>
-      <w:proofErr w:type="spellStart"/>
-      <w:r>
-        <w:rPr>
-          <w:lang w:val="en-CA"/>
-        </w:rPr>
-        <w:t>ipython</w:t>
-      </w:r>
-      <w:proofErr w:type="spellEnd"/>
-      <w:r>
-        <w:rPr>
-          <w:lang w:val="en-CA"/>
-        </w:rPr>
-        <w:t xml:space="preserve"> notebook from step 2.</w:t>
+        <w:t>In Chrome on the Jupyter home page, click the Upload button on the top right of the screen.  Select the ipython notebook from step 2.</w:t>
       </w:r>
     </w:p>
     <w:p>
@@ -1548,45 +1220,7 @@
         <w:rPr>
           <w:lang w:val="en-CA"/>
         </w:rPr>
-        <w:t>Once the upload complete</w:t>
-      </w:r>
-      <w:r>
-        <w:rPr>
-          <w:lang w:val="en-CA"/>
-        </w:rPr>
-        <w:t>s, click the file named spark_ml</w:t>
-      </w:r>
-      <w:r>
-        <w:rPr>
-          <w:lang w:val="en-CA"/>
-        </w:rPr>
-        <w:t>_la</w:t>
-      </w:r>
-      <w:r>
-        <w:rPr>
-          <w:lang w:val="en-CA"/>
-        </w:rPr>
-        <w:t>b2</w:t>
-      </w:r>
-      <w:r>
-        <w:rPr>
-          <w:lang w:val="en-CA"/>
-        </w:rPr>
-        <w:t xml:space="preserve">.ipynb in the </w:t>
-      </w:r>
-      <w:proofErr w:type="spellStart"/>
-      <w:r>
-        <w:rPr>
-          <w:lang w:val="en-CA"/>
-        </w:rPr>
-        <w:t>Jupyter</w:t>
-      </w:r>
-      <w:proofErr w:type="spellEnd"/>
-      <w:r>
-        <w:rPr>
-          <w:lang w:val="en-CA"/>
-        </w:rPr>
-        <w:t xml:space="preserve"> file view.</w:t>
+        <w:t>Once the upload completes, click the file named spark_ml_lab2.ipynb in the Jupyter file view.</w:t>
       </w:r>
     </w:p>
     <w:p>
@@ -1634,7 +1268,7 @@
                     <pic:cNvPicPr/>
                   </pic:nvPicPr>
                   <pic:blipFill>
-                    <a:blip r:embed="rId20"/>
+                    <a:blip r:embed="rId19"/>
                     <a:stretch>
                       <a:fillRect/>
                     </a:stretch>
@@ -1654,8 +1288,6 @@
           </wp:inline>
         </w:drawing>
       </w:r>
-      <w:bookmarkStart w:id="0" w:name="_GoBack"/>
-      <w:bookmarkEnd w:id="0"/>
     </w:p>
     <w:p>
       <w:pPr>

</xml_diff>

<commit_message>
updated with correct URLs
</commit_message>
<xml_diff>
--- a/lab guide.docx
+++ b/lab guide.docx
@@ -96,7 +96,21 @@
         <w:rPr>
           <w:lang w:val="en-CA"/>
         </w:rPr>
-        <w:t>Look for the lab titled Hortonworks 2.3 with Spark.</w:t>
+        <w:t xml:space="preserve">Look for the lab titled </w:t>
+      </w:r>
+      <w:proofErr w:type="spellStart"/>
+      <w:r>
+        <w:rPr>
+          <w:lang w:val="en-CA"/>
+        </w:rPr>
+        <w:t>Hortonworks</w:t>
+      </w:r>
+      <w:proofErr w:type="spellEnd"/>
+      <w:r>
+        <w:rPr>
+          <w:lang w:val="en-CA"/>
+        </w:rPr>
+        <w:t xml:space="preserve"> 2.3 with Spark.</w:t>
       </w:r>
     </w:p>
     <w:p>
@@ -168,7 +182,21 @@
         <w:rPr>
           <w:lang w:val="en-CA"/>
         </w:rPr>
-        <w:t>You will be prompted for credentials.  Use root as the username and hadoop (lower case used here intentionally).</w:t>
+        <w:t xml:space="preserve">You will be prompted for credentials.  Use root as the username and </w:t>
+      </w:r>
+      <w:proofErr w:type="spellStart"/>
+      <w:r>
+        <w:rPr>
+          <w:lang w:val="en-CA"/>
+        </w:rPr>
+        <w:t>hadoop</w:t>
+      </w:r>
+      <w:proofErr w:type="spellEnd"/>
+      <w:r>
+        <w:rPr>
+          <w:lang w:val="en-CA"/>
+        </w:rPr>
+        <w:t xml:space="preserve"> (lower case used here intentionally).</w:t>
       </w:r>
     </w:p>
     <w:p>
@@ -200,11 +228,47 @@
           <w:lang w:val="en-CA"/>
         </w:rPr>
       </w:pPr>
-      <w:r>
-        <w:rPr>
-          <w:lang w:val="en-CA"/>
-        </w:rPr>
-        <w:t xml:space="preserve">hdfs dfs –ls /  </w:t>
+      <w:proofErr w:type="spellStart"/>
+      <w:r>
+        <w:rPr>
+          <w:lang w:val="en-CA"/>
+        </w:rPr>
+        <w:t>hdfs</w:t>
+      </w:r>
+      <w:proofErr w:type="spellEnd"/>
+      <w:r>
+        <w:rPr>
+          <w:lang w:val="en-CA"/>
+        </w:rPr>
+        <w:t xml:space="preserve"> </w:t>
+      </w:r>
+      <w:proofErr w:type="spellStart"/>
+      <w:r>
+        <w:rPr>
+          <w:lang w:val="en-CA"/>
+        </w:rPr>
+        <w:t>dfs</w:t>
+      </w:r>
+      <w:proofErr w:type="spellEnd"/>
+      <w:r>
+        <w:rPr>
+          <w:lang w:val="en-CA"/>
+        </w:rPr>
+        <w:t xml:space="preserve"> –</w:t>
+      </w:r>
+      <w:proofErr w:type="spellStart"/>
+      <w:r>
+        <w:rPr>
+          <w:lang w:val="en-CA"/>
+        </w:rPr>
+        <w:t>ls</w:t>
+      </w:r>
+      <w:proofErr w:type="spellEnd"/>
+      <w:r>
+        <w:rPr>
+          <w:lang w:val="en-CA"/>
+        </w:rPr>
+        <w:t xml:space="preserve"> /  </w:t>
       </w:r>
     </w:p>
     <w:p>
@@ -285,12 +349,14 @@
           <w:lang w:val="en-CA"/>
         </w:rPr>
       </w:pPr>
+      <w:proofErr w:type="spellStart"/>
       <w:r>
         <w:rPr>
           <w:lang w:val="en-CA"/>
         </w:rPr>
         <w:t>pyspark</w:t>
       </w:r>
+      <w:proofErr w:type="spellEnd"/>
     </w:p>
     <w:p>
       <w:pPr>
@@ -366,7 +432,21 @@
         <w:rPr>
           <w:lang w:val="en-CA"/>
         </w:rPr>
-        <w:t>Type exit() to exit pyspark.</w:t>
+        <w:t xml:space="preserve">Type exit() to exit </w:t>
+      </w:r>
+      <w:proofErr w:type="spellStart"/>
+      <w:r>
+        <w:rPr>
+          <w:lang w:val="en-CA"/>
+        </w:rPr>
+        <w:t>pyspark</w:t>
+      </w:r>
+      <w:proofErr w:type="spellEnd"/>
+      <w:r>
+        <w:rPr>
+          <w:lang w:val="en-CA"/>
+        </w:rPr>
+        <w:t>.</w:t>
       </w:r>
     </w:p>
     <w:p>
@@ -384,7 +464,21 @@
         <w:rPr>
           <w:lang w:val="en-CA"/>
         </w:rPr>
-        <w:t>Finally, ensure that Jupyter, a web application for scientific computing that you’ll be using for the labs, is installed and is able to run.  Execute the following command and ensure that what you see matches the screen shot below:</w:t>
+        <w:t xml:space="preserve">Finally, ensure that </w:t>
+      </w:r>
+      <w:proofErr w:type="spellStart"/>
+      <w:r>
+        <w:rPr>
+          <w:lang w:val="en-CA"/>
+        </w:rPr>
+        <w:t>Jupyter</w:t>
+      </w:r>
+      <w:proofErr w:type="spellEnd"/>
+      <w:r>
+        <w:rPr>
+          <w:lang w:val="en-CA"/>
+        </w:rPr>
+        <w:t>, a web application for scientific computing that you’ll be using for the labs, is installed and is able to run.  Execute the following command and ensure that what you see matches the screen shot below:</w:t>
       </w:r>
     </w:p>
     <w:p>
@@ -469,7 +563,21 @@
         <w:rPr>
           <w:lang w:val="en-CA"/>
         </w:rPr>
-        <w:t>Start Chrome by double clicking on the Chrome icon on the Windows desktop.  The Chrome homepage has been set to the local Jupyter instance.  Ensure that Chrome shows content like:</w:t>
+        <w:t xml:space="preserve">Start Chrome by double clicking on the Chrome icon on the Windows desktop.  The Chrome homepage has been set to the local </w:t>
+      </w:r>
+      <w:proofErr w:type="spellStart"/>
+      <w:r>
+        <w:rPr>
+          <w:lang w:val="en-CA"/>
+        </w:rPr>
+        <w:t>Jupyter</w:t>
+      </w:r>
+      <w:proofErr w:type="spellEnd"/>
+      <w:r>
+        <w:rPr>
+          <w:lang w:val="en-CA"/>
+        </w:rPr>
+        <w:t xml:space="preserve"> instance.  Ensure that Chrome shows content like:</w:t>
       </w:r>
     </w:p>
     <w:p>
@@ -592,7 +700,23 @@
             <w:rStyle w:val="Hyperlink"/>
             <w:lang w:val="en-CA"/>
           </w:rPr>
-          <w:t>https://github.com/mikeydavison/sparkcourse/blob/master/221baker.txt</w:t>
+          <w:t>https://github.com/mikeydavison/sparkcourse/raw/master/221baker</w:t>
+        </w:r>
+        <w:bookmarkStart w:id="0" w:name="_GoBack"/>
+        <w:bookmarkEnd w:id="0"/>
+        <w:r>
+          <w:rPr>
+            <w:rStyle w:val="Hyperlink"/>
+            <w:lang w:val="en-CA"/>
+          </w:rPr>
+          <w:t>.</w:t>
+        </w:r>
+        <w:r>
+          <w:rPr>
+            <w:rStyle w:val="Hyperlink"/>
+            <w:lang w:val="en-CA"/>
+          </w:rPr>
+          <w:t>txt</w:t>
         </w:r>
       </w:hyperlink>
       <w:r>
@@ -619,7 +743,21 @@
             <w:rStyle w:val="Hyperlink"/>
             <w:lang w:val="en-CA"/>
           </w:rPr>
-          <w:t>https://github.com/mikeydavison/sparkcourse/blob/master/auto-mpg.data</w:t>
+          <w:t>https://github.com/mikeydavison/sparkcourse/raw/master/auto-mpg</w:t>
+        </w:r>
+        <w:r>
+          <w:rPr>
+            <w:rStyle w:val="Hyperlink"/>
+            <w:lang w:val="en-CA"/>
+          </w:rPr>
+          <w:t>.</w:t>
+        </w:r>
+        <w:r>
+          <w:rPr>
+            <w:rStyle w:val="Hyperlink"/>
+            <w:lang w:val="en-CA"/>
+          </w:rPr>
+          <w:t>data</w:t>
         </w:r>
       </w:hyperlink>
       <w:r>
@@ -646,7 +784,21 @@
             <w:rStyle w:val="Hyperlink"/>
             <w:lang w:val="en-CA"/>
           </w:rPr>
-          <w:t>https://github.com/mikeydavison/sparkcourse/blob/master/iris.data</w:t>
+          <w:t>https://github.com/mikeydavison/sparkcourse/raw/master</w:t>
+        </w:r>
+        <w:r>
+          <w:rPr>
+            <w:rStyle w:val="Hyperlink"/>
+            <w:lang w:val="en-CA"/>
+          </w:rPr>
+          <w:t>/</w:t>
+        </w:r>
+        <w:r>
+          <w:rPr>
+            <w:rStyle w:val="Hyperlink"/>
+            <w:lang w:val="en-CA"/>
+          </w:rPr>
+          <w:t>iris.data</w:t>
         </w:r>
       </w:hyperlink>
       <w:r>
@@ -671,285 +823,29 @@
         <w:rPr>
           <w:lang w:val="en-CA"/>
         </w:rPr>
-        <w:t>Open Chrome, and go to the following URL to access the Hortonworks HUE UI</w:t>
-      </w:r>
-    </w:p>
-    <w:bookmarkStart w:id="0" w:name="_GoBack"/>
-    <w:bookmarkEnd w:id="0"/>
+        <w:t xml:space="preserve">Open Chrome, and go to the following URL to access the </w:t>
+      </w:r>
+      <w:proofErr w:type="spellStart"/>
+      <w:r>
+        <w:rPr>
+          <w:lang w:val="en-CA"/>
+        </w:rPr>
+        <w:t>Hortonworks</w:t>
+      </w:r>
+      <w:proofErr w:type="spellEnd"/>
+      <w:r>
+        <w:rPr>
+          <w:lang w:val="en-CA"/>
+        </w:rPr>
+        <w:t xml:space="preserve"> HUE UI</w:t>
+      </w:r>
+    </w:p>
     <w:p>
       <w:pPr>
         <w:pStyle w:val="ListParagraph"/>
         <w:numPr>
           <w:ilvl w:val="1"/>
           <w:numId w:val="2"/>
-        </w:numPr>
-        <w:rPr>
-          <w:lang w:val="en-CA"/>
-        </w:rPr>
-      </w:pPr>
-      <w:r>
-        <w:rPr>
-          <w:lang w:val="en-CA"/>
-        </w:rPr>
-        <w:fldChar w:fldCharType="begin"/>
-      </w:r>
-      <w:r>
-        <w:rPr>
-          <w:lang w:val="en-CA"/>
-        </w:rPr>
-        <w:instrText xml:space="preserve"> HYPERLINK "</w:instrText>
-      </w:r>
-      <w:r>
-        <w:rPr>
-          <w:lang w:val="en-CA"/>
-        </w:rPr>
-        <w:instrText>http://192.168.2.10:8000</w:instrText>
-      </w:r>
-      <w:r>
-        <w:rPr>
-          <w:lang w:val="en-CA"/>
-        </w:rPr>
-        <w:instrText xml:space="preserve">" </w:instrText>
-      </w:r>
-      <w:r>
-        <w:rPr>
-          <w:lang w:val="en-CA"/>
-        </w:rPr>
-        <w:fldChar w:fldCharType="separate"/>
-      </w:r>
-      <w:r>
-        <w:rPr>
-          <w:rStyle w:val="Hyperlink"/>
-          <w:lang w:val="en-CA"/>
-        </w:rPr>
-        <w:t>http://192.168.2.10:8000</w:t>
-      </w:r>
-      <w:r>
-        <w:rPr>
-          <w:lang w:val="en-CA"/>
-        </w:rPr>
-        <w:fldChar w:fldCharType="end"/>
-      </w:r>
-    </w:p>
-    <w:p>
-      <w:pPr>
-        <w:pStyle w:val="ListParagraph"/>
-        <w:numPr>
-          <w:ilvl w:val="0"/>
-          <w:numId w:val="2"/>
-        </w:numPr>
-        <w:rPr>
-          <w:lang w:val="en-CA"/>
-        </w:rPr>
-      </w:pPr>
-      <w:r>
-        <w:rPr>
-          <w:lang w:val="en-CA"/>
-        </w:rPr>
-        <w:t>Click on the File Browser icon (5</w:t>
-      </w:r>
-      <w:r>
-        <w:rPr>
-          <w:vertAlign w:val="superscript"/>
-          <w:lang w:val="en-CA"/>
-        </w:rPr>
-        <w:t>th</w:t>
-      </w:r>
-      <w:r>
-        <w:rPr>
-          <w:lang w:val="en-CA"/>
-        </w:rPr>
-        <w:t xml:space="preserve"> from the left, near a pig and HCAT icon, a brown filing cabinet) to open the HUE file browser UI.</w:t>
-      </w:r>
-    </w:p>
-    <w:p>
-      <w:pPr>
-        <w:pStyle w:val="ListParagraph"/>
-        <w:numPr>
-          <w:ilvl w:val="0"/>
-          <w:numId w:val="2"/>
-        </w:numPr>
-        <w:rPr>
-          <w:lang w:val="en-CA"/>
-        </w:rPr>
-      </w:pPr>
-      <w:r>
-        <w:rPr>
-          <w:lang w:val="en-CA"/>
-        </w:rPr>
-        <w:t>Navigate to the spark user home directory in HDFS by first clicking the green user hyperlink to navigate up one directory level.  Then click on the spark hyperlink</w:t>
-      </w:r>
-    </w:p>
-    <w:p>
-      <w:pPr>
-        <w:pStyle w:val="ListParagraph"/>
-        <w:numPr>
-          <w:ilvl w:val="0"/>
-          <w:numId w:val="2"/>
-        </w:numPr>
-        <w:rPr>
-          <w:lang w:val="en-CA"/>
-        </w:rPr>
-      </w:pPr>
-      <w:r>
-        <w:rPr>
-          <w:lang w:val="en-CA"/>
-        </w:rPr>
-        <w:t>Click on the Upload button</w:t>
-      </w:r>
-      <w:r>
-        <w:rPr>
-          <w:lang w:val="en-CA"/>
-        </w:rPr>
-        <w:t xml:space="preserve"> at the top right of the UI</w:t>
-      </w:r>
-      <w:r>
-        <w:rPr>
-          <w:lang w:val="en-CA"/>
-        </w:rPr>
-        <w:t xml:space="preserve">.  </w:t>
-      </w:r>
-      <w:r>
-        <w:rPr>
-          <w:lang w:val="en-CA"/>
-        </w:rPr>
-        <w:t>When prompted to select files, browse to the VM desktop</w:t>
-      </w:r>
-      <w:r>
-        <w:rPr>
-          <w:lang w:val="en-CA"/>
-        </w:rPr>
-        <w:t xml:space="preserve"> and select the files downloaded in steps 1a-1c.</w:t>
-      </w:r>
-    </w:p>
-    <w:p>
-      <w:pPr>
-        <w:pStyle w:val="ListParagraph"/>
-        <w:numPr>
-          <w:ilvl w:val="0"/>
-          <w:numId w:val="2"/>
-        </w:numPr>
-        <w:rPr>
-          <w:lang w:val="en-CA"/>
-        </w:rPr>
-      </w:pPr>
-      <w:r>
-        <w:rPr>
-          <w:lang w:val="en-CA"/>
-        </w:rPr>
-        <w:t>Connect to the Linux guest following the instructions in Environment Setup and Validation</w:t>
-      </w:r>
-    </w:p>
-    <w:p>
-      <w:pPr>
-        <w:pStyle w:val="ListParagraph"/>
-        <w:numPr>
-          <w:ilvl w:val="0"/>
-          <w:numId w:val="2"/>
-        </w:numPr>
-        <w:rPr>
-          <w:lang w:val="en-CA"/>
-        </w:rPr>
-      </w:pPr>
-      <w:r>
-        <w:rPr>
-          <w:lang w:val="en-CA"/>
-        </w:rPr>
-        <w:t>Execute the following command to ensure that the data files are in the proper location:</w:t>
-      </w:r>
-    </w:p>
-    <w:p>
-      <w:pPr>
-        <w:pStyle w:val="ListParagraph"/>
-        <w:numPr>
-          <w:ilvl w:val="1"/>
-          <w:numId w:val="2"/>
-        </w:numPr>
-        <w:rPr>
-          <w:lang w:val="en-CA"/>
-        </w:rPr>
-      </w:pPr>
-      <w:r>
-        <w:rPr>
-          <w:lang w:val="en-CA"/>
-        </w:rPr>
-        <w:t>hdfs dfs –ls /user/spark</w:t>
-      </w:r>
-    </w:p>
-    <w:p>
-      <w:pPr>
-        <w:pStyle w:val="ListParagraph"/>
-        <w:numPr>
-          <w:ilvl w:val="1"/>
-          <w:numId w:val="2"/>
-        </w:numPr>
-        <w:rPr>
-          <w:lang w:val="en-CA"/>
-        </w:rPr>
-      </w:pPr>
-      <w:r>
-        <w:rPr>
-          <w:lang w:val="en-CA"/>
-        </w:rPr>
-        <w:t>You should see 221Baker.txt, auto-mpg.data, and iris.data listed.</w:t>
-      </w:r>
-    </w:p>
-    <w:p>
-      <w:pPr>
-        <w:pStyle w:val="Heading2"/>
-        <w:rPr>
-          <w:lang w:val="en-CA"/>
-        </w:rPr>
-      </w:pPr>
-      <w:r>
-        <w:rPr>
-          <w:lang w:val="en-CA"/>
-        </w:rPr>
-        <w:t>Lab 1 – Word Count in Spark</w:t>
-      </w:r>
-    </w:p>
-    <w:p>
-      <w:pPr>
-        <w:pStyle w:val="ListParagraph"/>
-        <w:numPr>
-          <w:ilvl w:val="0"/>
-          <w:numId w:val="3"/>
-        </w:numPr>
-        <w:rPr>
-          <w:lang w:val="en-CA"/>
-        </w:rPr>
-      </w:pPr>
-      <w:r>
-        <w:rPr>
-          <w:lang w:val="en-CA"/>
-        </w:rPr>
-        <w:t>Open Google Chrome.  Ensure that the Jupyter home page is rendered.  If Chrome does not show the Jupyter home page, ensure that step 10 from Environment Setup and Validation has been successfully completed.</w:t>
-      </w:r>
-    </w:p>
-    <w:p>
-      <w:pPr>
-        <w:pStyle w:val="ListParagraph"/>
-        <w:numPr>
-          <w:ilvl w:val="0"/>
-          <w:numId w:val="3"/>
-        </w:numPr>
-        <w:rPr>
-          <w:lang w:val="en-CA"/>
-        </w:rPr>
-      </w:pPr>
-      <w:r>
-        <w:rPr>
-          <w:lang w:val="en-CA"/>
-        </w:rPr>
-        <w:t>Download the lab 1 ipython notebook to the VM desktop</w:t>
-      </w:r>
-    </w:p>
-    <w:p>
-      <w:pPr>
-        <w:pStyle w:val="ListParagraph"/>
-        <w:numPr>
-          <w:ilvl w:val="1"/>
-          <w:numId w:val="3"/>
         </w:numPr>
         <w:rPr>
           <w:lang w:val="en-CA"/>
@@ -961,14 +857,249 @@
             <w:rStyle w:val="Hyperlink"/>
             <w:lang w:val="en-CA"/>
           </w:rPr>
-          <w:t>https://github.com/mikeydavison/sparkcourse/blob/master/spark_wc_lab1.ipynb</w:t>
+          <w:t>http://192.168.2.10:8000</w:t>
         </w:r>
       </w:hyperlink>
+    </w:p>
+    <w:p>
+      <w:pPr>
+        <w:pStyle w:val="ListParagraph"/>
+        <w:numPr>
+          <w:ilvl w:val="0"/>
+          <w:numId w:val="2"/>
+        </w:numPr>
+        <w:rPr>
+          <w:lang w:val="en-CA"/>
+        </w:rPr>
+      </w:pPr>
+      <w:r>
+        <w:rPr>
+          <w:lang w:val="en-CA"/>
+        </w:rPr>
+        <w:t>Click on the File Browser icon (5</w:t>
+      </w:r>
+      <w:r>
+        <w:rPr>
+          <w:vertAlign w:val="superscript"/>
+          <w:lang w:val="en-CA"/>
+        </w:rPr>
+        <w:t>th</w:t>
+      </w:r>
+      <w:r>
+        <w:rPr>
+          <w:lang w:val="en-CA"/>
+        </w:rPr>
+        <w:t xml:space="preserve"> from the left, near a pig and HCAT icon, a brown filing cabinet) to open the HUE file browser UI.</w:t>
+      </w:r>
+    </w:p>
+    <w:p>
+      <w:pPr>
+        <w:pStyle w:val="ListParagraph"/>
+        <w:numPr>
+          <w:ilvl w:val="0"/>
+          <w:numId w:val="2"/>
+        </w:numPr>
+        <w:rPr>
+          <w:lang w:val="en-CA"/>
+        </w:rPr>
+      </w:pPr>
+      <w:r>
+        <w:rPr>
+          <w:lang w:val="en-CA"/>
+        </w:rPr>
+        <w:t>Navigate to the spark user home directory in HDFS by first clicking the green user hyperlink to navigate up one directory level.  Then click on the spark hyperlink</w:t>
+      </w:r>
+    </w:p>
+    <w:p>
+      <w:pPr>
+        <w:pStyle w:val="ListParagraph"/>
+        <w:numPr>
+          <w:ilvl w:val="0"/>
+          <w:numId w:val="2"/>
+        </w:numPr>
+        <w:rPr>
+          <w:lang w:val="en-CA"/>
+        </w:rPr>
+      </w:pPr>
+      <w:r>
+        <w:rPr>
+          <w:lang w:val="en-CA"/>
+        </w:rPr>
+        <w:t>Click on the Upload button</w:t>
+      </w:r>
+      <w:r>
+        <w:rPr>
+          <w:lang w:val="en-CA"/>
+        </w:rPr>
+        <w:t xml:space="preserve"> at the top right of the UI</w:t>
+      </w:r>
+      <w:r>
+        <w:rPr>
+          <w:lang w:val="en-CA"/>
+        </w:rPr>
+        <w:t xml:space="preserve">.  </w:t>
+      </w:r>
+      <w:r>
+        <w:rPr>
+          <w:lang w:val="en-CA"/>
+        </w:rPr>
+        <w:t>When prompted to select files, browse to the VM desktop</w:t>
+      </w:r>
+      <w:r>
+        <w:rPr>
+          <w:lang w:val="en-CA"/>
+        </w:rPr>
+        <w:t xml:space="preserve"> and select the files downloaded in steps 1a-1c.</w:t>
+      </w:r>
+    </w:p>
+    <w:p>
+      <w:pPr>
+        <w:pStyle w:val="ListParagraph"/>
+        <w:numPr>
+          <w:ilvl w:val="0"/>
+          <w:numId w:val="2"/>
+        </w:numPr>
+        <w:rPr>
+          <w:lang w:val="en-CA"/>
+        </w:rPr>
+      </w:pPr>
+      <w:r>
+        <w:rPr>
+          <w:lang w:val="en-CA"/>
+        </w:rPr>
+        <w:t>Connect to the Linux guest following the instructions in Environment Setup and Validation</w:t>
+      </w:r>
+    </w:p>
+    <w:p>
+      <w:pPr>
+        <w:pStyle w:val="ListParagraph"/>
+        <w:numPr>
+          <w:ilvl w:val="0"/>
+          <w:numId w:val="2"/>
+        </w:numPr>
+        <w:rPr>
+          <w:lang w:val="en-CA"/>
+        </w:rPr>
+      </w:pPr>
+      <w:r>
+        <w:rPr>
+          <w:lang w:val="en-CA"/>
+        </w:rPr>
+        <w:t>Execute the following command to ensure that the data files are in the proper location:</w:t>
+      </w:r>
+    </w:p>
+    <w:p>
+      <w:pPr>
+        <w:pStyle w:val="ListParagraph"/>
+        <w:numPr>
+          <w:ilvl w:val="1"/>
+          <w:numId w:val="2"/>
+        </w:numPr>
+        <w:rPr>
+          <w:lang w:val="en-CA"/>
+        </w:rPr>
+      </w:pPr>
+      <w:proofErr w:type="spellStart"/>
+      <w:r>
+        <w:rPr>
+          <w:lang w:val="en-CA"/>
+        </w:rPr>
+        <w:t>hdfs</w:t>
+      </w:r>
+      <w:proofErr w:type="spellEnd"/>
       <w:r>
         <w:rPr>
           <w:lang w:val="en-CA"/>
         </w:rPr>
         <w:t xml:space="preserve"> </w:t>
+      </w:r>
+      <w:proofErr w:type="spellStart"/>
+      <w:r>
+        <w:rPr>
+          <w:lang w:val="en-CA"/>
+        </w:rPr>
+        <w:t>dfs</w:t>
+      </w:r>
+      <w:proofErr w:type="spellEnd"/>
+      <w:r>
+        <w:rPr>
+          <w:lang w:val="en-CA"/>
+        </w:rPr>
+        <w:t xml:space="preserve"> –</w:t>
+      </w:r>
+      <w:proofErr w:type="spellStart"/>
+      <w:r>
+        <w:rPr>
+          <w:lang w:val="en-CA"/>
+        </w:rPr>
+        <w:t>ls</w:t>
+      </w:r>
+      <w:proofErr w:type="spellEnd"/>
+      <w:r>
+        <w:rPr>
+          <w:lang w:val="en-CA"/>
+        </w:rPr>
+        <w:t xml:space="preserve"> /user/spark</w:t>
+      </w:r>
+    </w:p>
+    <w:p>
+      <w:pPr>
+        <w:pStyle w:val="ListParagraph"/>
+        <w:numPr>
+          <w:ilvl w:val="1"/>
+          <w:numId w:val="2"/>
+        </w:numPr>
+        <w:rPr>
+          <w:lang w:val="en-CA"/>
+        </w:rPr>
+      </w:pPr>
+      <w:r>
+        <w:rPr>
+          <w:lang w:val="en-CA"/>
+        </w:rPr>
+        <w:t>You should see 221Baker.txt, auto-</w:t>
+      </w:r>
+      <w:proofErr w:type="spellStart"/>
+      <w:r>
+        <w:rPr>
+          <w:lang w:val="en-CA"/>
+        </w:rPr>
+        <w:t>mpg.data</w:t>
+      </w:r>
+      <w:proofErr w:type="spellEnd"/>
+      <w:r>
+        <w:rPr>
+          <w:lang w:val="en-CA"/>
+        </w:rPr>
+        <w:t xml:space="preserve">, and </w:t>
+      </w:r>
+      <w:proofErr w:type="spellStart"/>
+      <w:r>
+        <w:rPr>
+          <w:lang w:val="en-CA"/>
+        </w:rPr>
+        <w:t>iris.data</w:t>
+      </w:r>
+      <w:proofErr w:type="spellEnd"/>
+      <w:r>
+        <w:rPr>
+          <w:lang w:val="en-CA"/>
+        </w:rPr>
+        <w:t xml:space="preserve"> listed.</w:t>
+      </w:r>
+    </w:p>
+    <w:p>
+      <w:pPr>
+        <w:pStyle w:val="Heading2"/>
+        <w:rPr>
+          <w:lang w:val="en-CA"/>
+        </w:rPr>
+      </w:pPr>
+      <w:r>
+        <w:rPr>
+          <w:lang w:val="en-CA"/>
+        </w:rPr>
+        <w:t>Lab 1 – Word Count in Spark</w:t>
       </w:r>
     </w:p>
     <w:p>
@@ -986,7 +1117,35 @@
         <w:rPr>
           <w:lang w:val="en-CA"/>
         </w:rPr>
-        <w:t>In Chrome on the Jupyter home page, click the Upload button on the top right of the screen.  Select the ipython notebook from step 2.</w:t>
+        <w:t xml:space="preserve">Open Google Chrome.  Ensure that the </w:t>
+      </w:r>
+      <w:proofErr w:type="spellStart"/>
+      <w:r>
+        <w:rPr>
+          <w:lang w:val="en-CA"/>
+        </w:rPr>
+        <w:t>Jupyter</w:t>
+      </w:r>
+      <w:proofErr w:type="spellEnd"/>
+      <w:r>
+        <w:rPr>
+          <w:lang w:val="en-CA"/>
+        </w:rPr>
+        <w:t xml:space="preserve"> home page is rendered.  If Chrome does not show the </w:t>
+      </w:r>
+      <w:proofErr w:type="spellStart"/>
+      <w:r>
+        <w:rPr>
+          <w:lang w:val="en-CA"/>
+        </w:rPr>
+        <w:t>Jupyter</w:t>
+      </w:r>
+      <w:proofErr w:type="spellEnd"/>
+      <w:r>
+        <w:rPr>
+          <w:lang w:val="en-CA"/>
+        </w:rPr>
+        <w:t xml:space="preserve"> home page, ensure that step 10 from Environment Setup and Validation has been successfully completed.</w:t>
       </w:r>
     </w:p>
     <w:p>
@@ -1004,7 +1163,126 @@
         <w:rPr>
           <w:lang w:val="en-CA"/>
         </w:rPr>
-        <w:t>Once the upload completes, click the file named spark_wc_lab1.ipynb in the Jupyter file view.</w:t>
+        <w:t xml:space="preserve">Download the lab 1 </w:t>
+      </w:r>
+      <w:proofErr w:type="spellStart"/>
+      <w:r>
+        <w:rPr>
+          <w:lang w:val="en-CA"/>
+        </w:rPr>
+        <w:t>ipython</w:t>
+      </w:r>
+      <w:proofErr w:type="spellEnd"/>
+      <w:r>
+        <w:rPr>
+          <w:lang w:val="en-CA"/>
+        </w:rPr>
+        <w:t xml:space="preserve"> notebook to the VM desktop</w:t>
+      </w:r>
+    </w:p>
+    <w:p>
+      <w:pPr>
+        <w:pStyle w:val="ListParagraph"/>
+        <w:numPr>
+          <w:ilvl w:val="1"/>
+          <w:numId w:val="3"/>
+        </w:numPr>
+        <w:rPr>
+          <w:lang w:val="en-CA"/>
+        </w:rPr>
+      </w:pPr>
+      <w:hyperlink r:id="rId17" w:history="1">
+        <w:r>
+          <w:rPr>
+            <w:rStyle w:val="Hyperlink"/>
+            <w:lang w:val="en-CA"/>
+          </w:rPr>
+          <w:t>https://github.com/mikeydavison/sparkcourse/raw/master/spark_wc_lab1.ipynb</w:t>
+        </w:r>
+      </w:hyperlink>
+      <w:r>
+        <w:rPr>
+          <w:lang w:val="en-CA"/>
+        </w:rPr>
+        <w:t xml:space="preserve"> </w:t>
+      </w:r>
+    </w:p>
+    <w:p>
+      <w:pPr>
+        <w:pStyle w:val="ListParagraph"/>
+        <w:numPr>
+          <w:ilvl w:val="0"/>
+          <w:numId w:val="3"/>
+        </w:numPr>
+        <w:rPr>
+          <w:lang w:val="en-CA"/>
+        </w:rPr>
+      </w:pPr>
+      <w:r>
+        <w:rPr>
+          <w:lang w:val="en-CA"/>
+        </w:rPr>
+        <w:t xml:space="preserve">In Chrome on the </w:t>
+      </w:r>
+      <w:proofErr w:type="spellStart"/>
+      <w:r>
+        <w:rPr>
+          <w:lang w:val="en-CA"/>
+        </w:rPr>
+        <w:t>Jupyter</w:t>
+      </w:r>
+      <w:proofErr w:type="spellEnd"/>
+      <w:r>
+        <w:rPr>
+          <w:lang w:val="en-CA"/>
+        </w:rPr>
+        <w:t xml:space="preserve"> home page, click the Upload button on the top right of the screen.  Select the </w:t>
+      </w:r>
+      <w:proofErr w:type="spellStart"/>
+      <w:r>
+        <w:rPr>
+          <w:lang w:val="en-CA"/>
+        </w:rPr>
+        <w:t>ipython</w:t>
+      </w:r>
+      <w:proofErr w:type="spellEnd"/>
+      <w:r>
+        <w:rPr>
+          <w:lang w:val="en-CA"/>
+        </w:rPr>
+        <w:t xml:space="preserve"> notebook from step 2.</w:t>
+      </w:r>
+    </w:p>
+    <w:p>
+      <w:pPr>
+        <w:pStyle w:val="ListParagraph"/>
+        <w:numPr>
+          <w:ilvl w:val="0"/>
+          <w:numId w:val="3"/>
+        </w:numPr>
+        <w:rPr>
+          <w:lang w:val="en-CA"/>
+        </w:rPr>
+      </w:pPr>
+      <w:r>
+        <w:rPr>
+          <w:lang w:val="en-CA"/>
+        </w:rPr>
+        <w:t xml:space="preserve">Once the upload completes, click the file named spark_wc_lab1.ipynb in the </w:t>
+      </w:r>
+      <w:proofErr w:type="spellStart"/>
+      <w:r>
+        <w:rPr>
+          <w:lang w:val="en-CA"/>
+        </w:rPr>
+        <w:t>Jupyter</w:t>
+      </w:r>
+      <w:proofErr w:type="spellEnd"/>
+      <w:r>
+        <w:rPr>
+          <w:lang w:val="en-CA"/>
+        </w:rPr>
+        <w:t xml:space="preserve"> file view.</w:t>
       </w:r>
     </w:p>
     <w:p>
@@ -1053,7 +1331,7 @@
                     <pic:cNvPicPr/>
                   </pic:nvPicPr>
                   <pic:blipFill>
-                    <a:blip r:embed="rId17"/>
+                    <a:blip r:embed="rId18"/>
                     <a:stretch>
                       <a:fillRect/>
                     </a:stretch>
@@ -1139,7 +1417,35 @@
         <w:rPr>
           <w:lang w:val="en-CA"/>
         </w:rPr>
-        <w:t>Open Google Chrome.  Ensure that the Jupyter home page is rendered.  If Chrome does not show the Jupyter home page, ensure that step 10 from Environment Setup and Validation has been successfully completed.</w:t>
+        <w:t xml:space="preserve">Open Google Chrome.  Ensure that the </w:t>
+      </w:r>
+      <w:proofErr w:type="spellStart"/>
+      <w:r>
+        <w:rPr>
+          <w:lang w:val="en-CA"/>
+        </w:rPr>
+        <w:t>Jupyter</w:t>
+      </w:r>
+      <w:proofErr w:type="spellEnd"/>
+      <w:r>
+        <w:rPr>
+          <w:lang w:val="en-CA"/>
+        </w:rPr>
+        <w:t xml:space="preserve"> home page is rendered.  If Chrome does not show the </w:t>
+      </w:r>
+      <w:proofErr w:type="spellStart"/>
+      <w:r>
+        <w:rPr>
+          <w:lang w:val="en-CA"/>
+        </w:rPr>
+        <w:t>Jupyter</w:t>
+      </w:r>
+      <w:proofErr w:type="spellEnd"/>
+      <w:r>
+        <w:rPr>
+          <w:lang w:val="en-CA"/>
+        </w:rPr>
+        <w:t xml:space="preserve"> home page, ensure that step 10 from Environment Setup and Validation has been successfully completed.</w:t>
       </w:r>
     </w:p>
     <w:p>
@@ -1157,7 +1463,21 @@
         <w:rPr>
           <w:lang w:val="en-CA"/>
         </w:rPr>
-        <w:t>Download the lab 2 ipython notebook to the VM desktop</w:t>
+        <w:t xml:space="preserve">Download the lab 2 </w:t>
+      </w:r>
+      <w:proofErr w:type="spellStart"/>
+      <w:r>
+        <w:rPr>
+          <w:lang w:val="en-CA"/>
+        </w:rPr>
+        <w:t>ipython</w:t>
+      </w:r>
+      <w:proofErr w:type="spellEnd"/>
+      <w:r>
+        <w:rPr>
+          <w:lang w:val="en-CA"/>
+        </w:rPr>
+        <w:t xml:space="preserve"> notebook to the VM desktop</w:t>
       </w:r>
     </w:p>
     <w:p>
@@ -1171,13 +1491,13 @@
           <w:lang w:val="en-CA"/>
         </w:rPr>
       </w:pPr>
-      <w:hyperlink r:id="rId18" w:history="1">
+      <w:hyperlink r:id="rId19" w:history="1">
         <w:r>
           <w:rPr>
             <w:rStyle w:val="Hyperlink"/>
             <w:lang w:val="en-CA"/>
           </w:rPr>
-          <w:t>https://github.com/mikeydavison/sparkcourse/blob/master/spark_ml_lab2.ipynb</w:t>
+          <w:t>https://github.com/mikeydavison/sparkcourse/raw/master/spark_ml_lab2.ipynb</w:t>
         </w:r>
       </w:hyperlink>
       <w:r>
@@ -1202,7 +1522,35 @@
         <w:rPr>
           <w:lang w:val="en-CA"/>
         </w:rPr>
-        <w:t>In Chrome on the Jupyter home page, click the Upload button on the top right of the screen.  Select the ipython notebook from step 2.</w:t>
+        <w:t xml:space="preserve">In Chrome on the </w:t>
+      </w:r>
+      <w:proofErr w:type="spellStart"/>
+      <w:r>
+        <w:rPr>
+          <w:lang w:val="en-CA"/>
+        </w:rPr>
+        <w:t>Jupyter</w:t>
+      </w:r>
+      <w:proofErr w:type="spellEnd"/>
+      <w:r>
+        <w:rPr>
+          <w:lang w:val="en-CA"/>
+        </w:rPr>
+        <w:t xml:space="preserve"> home page, click the Upload button on the top right of the screen.  Select the </w:t>
+      </w:r>
+      <w:proofErr w:type="spellStart"/>
+      <w:r>
+        <w:rPr>
+          <w:lang w:val="en-CA"/>
+        </w:rPr>
+        <w:t>ipython</w:t>
+      </w:r>
+      <w:proofErr w:type="spellEnd"/>
+      <w:r>
+        <w:rPr>
+          <w:lang w:val="en-CA"/>
+        </w:rPr>
+        <w:t xml:space="preserve"> notebook from step 2.</w:t>
       </w:r>
     </w:p>
     <w:p>
@@ -1220,7 +1568,21 @@
         <w:rPr>
           <w:lang w:val="en-CA"/>
         </w:rPr>
-        <w:t>Once the upload completes, click the file named spark_ml_lab2.ipynb in the Jupyter file view.</w:t>
+        <w:t xml:space="preserve">Once the upload completes, click the file named spark_ml_lab2.ipynb in the </w:t>
+      </w:r>
+      <w:proofErr w:type="spellStart"/>
+      <w:r>
+        <w:rPr>
+          <w:lang w:val="en-CA"/>
+        </w:rPr>
+        <w:t>Jupyter</w:t>
+      </w:r>
+      <w:proofErr w:type="spellEnd"/>
+      <w:r>
+        <w:rPr>
+          <w:lang w:val="en-CA"/>
+        </w:rPr>
+        <w:t xml:space="preserve"> file view.</w:t>
       </w:r>
     </w:p>
     <w:p>
@@ -1268,7 +1630,7 @@
                     <pic:cNvPicPr/>
                   </pic:nvPicPr>
                   <pic:blipFill>
-                    <a:blip r:embed="rId19"/>
+                    <a:blip r:embed="rId20"/>
                     <a:stretch>
                       <a:fillRect/>
                     </a:stretch>

</xml_diff>